<commit_message>
Ajout de la sauvegarde légère et des fragments dans les preuves
</commit_message>
<xml_diff>
--- a/Preuves/Preuves.docx
+++ b/Preuves/Preuves.docx
@@ -300,8 +300,6 @@
         </w:rPr>
         <w:t>ici mettre le n°</w:t>
       </w:r>
-      <w:bookmarkStart w:id="0" w:name="_GoBack"/>
-      <w:bookmarkEnd w:id="0"/>
       <w:r>
         <w:rPr>
           <w:i/>
@@ -334,13 +332,7 @@
         <w:rPr>
           <w:b/>
         </w:rPr>
-        <w:t>Je sais distinguer mes ressou</w:t>
-      </w:r>
-      <w:r>
-        <w:rPr>
-          <w:b/>
-        </w:rPr>
-        <w:t>rces en utilisant les qualifier.</w:t>
+        <w:t>Je sais distinguer mes ressources en utilisant les qualifier.</w:t>
       </w:r>
     </w:p>
     <w:p>
@@ -397,13 +389,7 @@
         <w:rPr>
           <w:b/>
         </w:rPr>
-        <w:t xml:space="preserve"> en utilisant</w:t>
-      </w:r>
-      <w:r>
-        <w:rPr>
-          <w:b/>
-        </w:rPr>
-        <w:t xml:space="preserve"> </w:t>
+        <w:t xml:space="preserve"> en utilisant </w:t>
       </w:r>
       <w:proofErr w:type="spellStart"/>
       <w:r>
@@ -480,14 +466,27 @@
         <w:rPr>
           <w:b/>
         </w:rPr>
-        <w:t xml:space="preserve">Je sais coder proprement mes activités, en m’assurant qu’elles ne </w:t>
-      </w:r>
-      <w:r>
-        <w:rPr>
-          <w:b/>
-        </w:rPr>
-        <w:t>font que relayer les évènements.</w:t>
-      </w:r>
+        <w:t>Je sais coder proprement mes activités, en m’assurant qu’elles ne font que relayer les évènements.</w:t>
+      </w:r>
+    </w:p>
+    <w:p>
+      <w:r>
+        <w:t>Les activités ne font que relayer les événements de la vue (clic sur les boutons, ...). Elle</w:t>
+      </w:r>
+      <w:r>
+        <w:t>s</w:t>
+      </w:r>
+      <w:r>
+        <w:t xml:space="preserve"> ne modifie</w:t>
+      </w:r>
+      <w:r>
+        <w:t>nt</w:t>
+      </w:r>
+      <w:r>
+        <w:t xml:space="preserve"> pas le modèle.</w:t>
+      </w:r>
+      <w:bookmarkStart w:id="0" w:name="_GoBack"/>
+      <w:bookmarkEnd w:id="0"/>
     </w:p>
     <w:p>
       <w:pPr>
@@ -504,13 +503,7 @@
         <w:rPr>
           <w:b/>
         </w:rPr>
-        <w:t>Je sais coder une applicati</w:t>
-      </w:r>
-      <w:r>
-        <w:rPr>
-          <w:b/>
-        </w:rPr>
-        <w:t>on en ayant un véritable métier.</w:t>
+        <w:t>Je sais coder une application en ayant un véritable métier.</w:t>
       </w:r>
     </w:p>
     <w:p>
@@ -528,13 +521,7 @@
         <w:rPr>
           <w:b/>
         </w:rPr>
-        <w:t>Je sais par</w:t>
-      </w:r>
-      <w:r>
-        <w:rPr>
-          <w:b/>
-        </w:rPr>
-        <w:t>faitement séparer vue et modèle.</w:t>
+        <w:t>Je sais parfaitement séparer vue et modèle.</w:t>
       </w:r>
     </w:p>
     <w:p>
@@ -565,13 +552,7 @@
         <w:rPr>
           <w:b/>
         </w:rPr>
-        <w:t>Je maîtrise le c</w:t>
-      </w:r>
-      <w:r>
-        <w:rPr>
-          <w:b/>
-        </w:rPr>
-        <w:t>ycle de vie de mon application.</w:t>
+        <w:t>Je maîtrise le cycle de vie de mon application.</w:t>
       </w:r>
     </w:p>
     <w:p>
@@ -653,13 +634,7 @@
         <w:rPr>
           <w:b/>
         </w:rPr>
-        <w:t>Je sais utilise</w:t>
-      </w:r>
-      <w:r>
-        <w:rPr>
-          <w:b/>
-        </w:rPr>
-        <w:t xml:space="preserve">r le </w:t>
+        <w:t xml:space="preserve">Je sais utiliser le </w:t>
       </w:r>
       <w:proofErr w:type="spellStart"/>
       <w:r>
@@ -713,8 +688,13 @@
         <w:t xml:space="preserve"> pour récupérer </w:t>
       </w:r>
       <w:r>
-        <w:t>l’ImageView</w:t>
-      </w:r>
+        <w:t>l’</w:t>
+      </w:r>
+      <w:proofErr w:type="spellStart"/>
+      <w:r>
+        <w:t>ImageView</w:t>
+      </w:r>
+      <w:proofErr w:type="spellEnd"/>
       <w:r>
         <w:t xml:space="preserve"> qui contiendra l’image récupérée dans la galerie.</w:t>
       </w:r>
@@ -728,10 +708,7 @@
         </w:numPr>
       </w:pPr>
       <w:r>
-        <w:t>Je sais gérer les permission</w:t>
-      </w:r>
-      <w:r>
-        <w:t>s dynamiques de mon application.</w:t>
+        <w:t>Je sais gérer les permissions dynamiques de mon application.</w:t>
       </w:r>
     </w:p>
     <w:p>
@@ -808,13 +785,49 @@
         <w:rPr>
           <w:b/>
         </w:rPr>
-        <w:t>Je sais gérer la persis</w:t>
-      </w:r>
-      <w:r>
-        <w:rPr>
-          <w:b/>
-        </w:rPr>
-        <w:t>tance légère de mon application.</w:t>
+        <w:t>Je sais gérer la persistance légère de mon application.</w:t>
+      </w:r>
+    </w:p>
+    <w:p>
+      <w:r>
+        <w:t xml:space="preserve">La persistance légère est gérée pour permettre à l’utilisateur de faire une rotation avec son téléphone sans perdre de données. C’est par exemple le cas dans les activités </w:t>
+      </w:r>
+      <w:proofErr w:type="spellStart"/>
+      <w:r>
+        <w:t>AddTextActivity</w:t>
+      </w:r>
+      <w:proofErr w:type="spellEnd"/>
+      <w:r>
+        <w:t xml:space="preserve"> et </w:t>
+      </w:r>
+      <w:proofErr w:type="spellStart"/>
+      <w:r>
+        <w:t>CarnetActivity</w:t>
+      </w:r>
+      <w:proofErr w:type="spellEnd"/>
+      <w:r>
+        <w:t xml:space="preserve">, où les méthodes </w:t>
+      </w:r>
+      <w:proofErr w:type="spellStart"/>
+      <w:proofErr w:type="gramStart"/>
+      <w:r>
+        <w:t>saveInstanceState</w:t>
+      </w:r>
+      <w:proofErr w:type="spellEnd"/>
+      <w:r>
+        <w:t>(</w:t>
+      </w:r>
+      <w:proofErr w:type="gramEnd"/>
+      <w:r>
+        <w:t xml:space="preserve">) et </w:t>
+      </w:r>
+      <w:proofErr w:type="spellStart"/>
+      <w:r>
+        <w:t>onRestaureInstanceState</w:t>
+      </w:r>
+      <w:proofErr w:type="spellEnd"/>
+      <w:r>
+        <w:t>() sont redéfinies pour permettre de sauvegarder les données voulues dans le Bundle, puis de les récupérés par la suite.</w:t>
       </w:r>
     </w:p>
     <w:p>
@@ -832,19 +845,7 @@
         <w:rPr>
           <w:b/>
         </w:rPr>
-        <w:t>Je sais gérer la persistance profonde de mon application</w:t>
-      </w:r>
-      <w:r>
-        <w:rPr>
-          <w:b/>
-        </w:rPr>
-        <w:t>.</w:t>
-      </w:r>
-      <w:r>
-        <w:rPr>
-          <w:b/>
-        </w:rPr>
-        <w:t xml:space="preserve"> </w:t>
+        <w:t xml:space="preserve">Je sais gérer la persistance profonde de mon application. </w:t>
       </w:r>
     </w:p>
     <w:p>
@@ -862,13 +863,7 @@
         <w:rPr>
           <w:b/>
         </w:rPr>
-        <w:t>Je sais aff</w:t>
-      </w:r>
-      <w:r>
-        <w:rPr>
-          <w:b/>
-        </w:rPr>
-        <w:t>icher une collection de données.</w:t>
+        <w:t>Je sais afficher une collection de données.</w:t>
       </w:r>
     </w:p>
     <w:p>
@@ -879,12 +874,18 @@
         <w:t>affichée</w:t>
       </w:r>
       <w:r>
-        <w:t xml:space="preserve"> dans l’activité </w:t>
-      </w:r>
-      <w:proofErr w:type="spellStart"/>
+        <w:t xml:space="preserve"> dans </w:t>
+      </w:r>
+      <w:r>
+        <w:t xml:space="preserve">un des fragments sur la page </w:t>
+      </w:r>
       <w:proofErr w:type="gramStart"/>
       <w:r>
-        <w:t>main_activity.xml</w:t>
+        <w:t>d’</w:t>
+      </w:r>
+      <w:proofErr w:type="spellStart"/>
+      <w:r>
+        <w:t>accueil</w:t>
       </w:r>
       <w:r>
         <w:t>,il</w:t>
@@ -935,13 +936,7 @@
         <w:rPr>
           <w:b/>
         </w:rPr>
-        <w:t>Je s</w:t>
-      </w:r>
-      <w:r>
-        <w:rPr>
-          <w:b/>
-        </w:rPr>
-        <w:t>ais coder mon propre adaptateur.</w:t>
+        <w:t>Je sais coder mon propre adaptateur.</w:t>
       </w:r>
     </w:p>
     <w:p>
@@ -1041,13 +1036,13 @@
         <w:rPr>
           <w:b/>
         </w:rPr>
-        <w:t>Je</w:t>
-      </w:r>
-      <w:r>
-        <w:rPr>
-          <w:b/>
-        </w:rPr>
-        <w:t xml:space="preserve"> maîtrise l’usage des fragments.</w:t>
+        <w:lastRenderedPageBreak/>
+        <w:t>Je maîtrise l’usage des fragments.</w:t>
+      </w:r>
+    </w:p>
+    <w:p>
+      <w:r>
+        <w:t>Nous avons utilisé des fragments pour faciliter la navigation sur l’accueil de l’application. La barre de navigation en bas de l’écran nous permet de naviguer d’un fragment à l’autre.</w:t>
       </w:r>
     </w:p>
     <w:p>
@@ -1065,13 +1060,7 @@
         <w:rPr>
           <w:b/>
         </w:rPr>
-        <w:t>Je maîtrise l’utilisation de Git</w:t>
-      </w:r>
-      <w:r>
-        <w:rPr>
-          <w:b/>
-        </w:rPr>
-        <w:t>.</w:t>
+        <w:t>Je maîtrise l’utilisation de Git.</w:t>
       </w:r>
     </w:p>
     <w:p>
@@ -1147,14 +1136,7 @@
         <w:rPr>
           <w:b/>
         </w:rPr>
-        <w:lastRenderedPageBreak/>
-        <w:t>APPLICATION</w:t>
-      </w:r>
-      <w:r>
-        <w:rPr>
-          <w:b/>
-        </w:rPr>
-        <w:t> :</w:t>
+        <w:t>APPLICATION :</w:t>
       </w:r>
     </w:p>
     <w:p>
@@ -1172,13 +1154,7 @@
         <w:rPr>
           <w:b/>
         </w:rPr>
-        <w:t>Je sais développer une application sans</w:t>
-      </w:r>
-      <w:r>
-        <w:rPr>
-          <w:b/>
-        </w:rPr>
-        <w:t xml:space="preserve"> utiliser de librairies externe.</w:t>
+        <w:t>Je sais développer une application sans utiliser de librairies externe.</w:t>
       </w:r>
     </w:p>
     <w:p>
@@ -1201,13 +1177,7 @@
         <w:rPr>
           <w:b/>
         </w:rPr>
-        <w:t>Je sais développer une application publiabl</w:t>
-      </w:r>
-      <w:r>
-        <w:rPr>
-          <w:b/>
-        </w:rPr>
-        <w:t xml:space="preserve">e sur le store. </w:t>
+        <w:t xml:space="preserve">Je sais développer une application publiable sur le store. </w:t>
       </w:r>
     </w:p>
     <w:p>
@@ -1244,13 +1214,7 @@
         <w:rPr>
           <w:b/>
         </w:rPr>
-        <w:t>Je sais utiliser la caméra</w:t>
-      </w:r>
-      <w:r>
-        <w:rPr>
-          <w:b/>
-        </w:rPr>
-        <w:t>.</w:t>
+        <w:t>Je sais utiliser la caméra.</w:t>
       </w:r>
     </w:p>
     <w:p>

</xml_diff>